<commit_message>
Stepwise Add5: 1. Bug fix: Shadowing success 2. New Feature: Reload Event Remain Problem: 1. nightBg not centered 2. reload animation opacity not time related
</commit_message>
<xml_diff>
--- a/doc/function/事件CSV定义.docx
+++ b/doc/function/事件CSV定义.docx
@@ -400,6 +400,60 @@
         </w:rPr>
         <w:t>）</w:t>
       </w:r>
+      <w:r>
+        <w:rPr>
+          <w:rFonts w:hint="eastAsia"/>
+        </w:rPr>
+        <w:t>，</w:t>
+      </w:r>
+      <w:r>
+        <w:rPr>
+          <w:rFonts w:hint="eastAsia"/>
+        </w:rPr>
+        <w:t>SHADOW_EVT</w:t>
+      </w:r>
+      <w:r>
+        <w:rPr>
+          <w:rFonts w:hint="eastAsia"/>
+        </w:rPr>
+        <w:t>（</w:t>
+      </w:r>
+      <w:r>
+        <w:rPr>
+          <w:rFonts w:hint="eastAsia"/>
+        </w:rPr>
+        <w:t>3</w:t>
+      </w:r>
+      <w:r>
+        <w:rPr>
+          <w:rFonts w:hint="eastAsia"/>
+        </w:rPr>
+        <w:t>），</w:t>
+      </w:r>
+      <w:r>
+        <w:rPr>
+          <w:rFonts w:hint="eastAsia"/>
+        </w:rPr>
+        <w:t>RELOAD_EVT</w:t>
+      </w:r>
+      <w:r>
+        <w:rPr>
+          <w:rFonts w:hint="eastAsia"/>
+        </w:rPr>
+        <w:t>（</w:t>
+      </w:r>
+      <w:r>
+        <w:rPr>
+          <w:rFonts w:hint="eastAsia"/>
+        </w:rPr>
+        <w:t>4</w:t>
+      </w:r>
+      <w:r>
+        <w:rPr>
+          <w:rFonts w:hint="eastAsia"/>
+        </w:rPr>
+        <w:t>）</w:t>
+      </w:r>
     </w:p>
     <w:p>
       <w:pPr>
@@ -802,6 +856,30 @@
         </w:rPr>
         <w:t>鼠标选点查看</w:t>
       </w:r>
+      <w:r>
+        <w:rPr>
+          <w:rFonts w:hint="eastAsia"/>
+        </w:rPr>
+        <w:t>，与位置无关事件</w:t>
+      </w:r>
+      <w:r>
+        <w:rPr>
+          <w:rFonts w:hint="eastAsia"/>
+        </w:rPr>
+        <w:t>XY</w:t>
+      </w:r>
+      <w:r>
+        <w:rPr>
+          <w:rFonts w:hint="eastAsia"/>
+        </w:rPr>
+        <w:t>应填写</w:t>
+      </w:r>
+      <w:r>
+        <w:rPr>
+          <w:rFonts w:hint="eastAsia"/>
+        </w:rPr>
+        <w:t>0,0</w:t>
+      </w:r>
     </w:p>
     <w:p>
       <w:pPr>
@@ -965,19 +1043,8 @@
         <w:t>不同而有所差异</w:t>
       </w:r>
     </w:p>
-    <w:p>
-      <w:pPr>
-        <w:rPr>
-          <w:rFonts w:hint="eastAsia"/>
-        </w:rPr>
-      </w:pPr>
-    </w:p>
-    <w:p>
-      <w:pPr>
-        <w:rPr>
-          <w:rFonts w:hint="eastAsia"/>
-        </w:rPr>
-      </w:pPr>
+    <w:p/>
+    <w:p>
       <w:r>
         <w:rPr>
           <w:rFonts w:hint="eastAsia"/>
@@ -998,9 +1065,6 @@
           <w:ilvl w:val="0"/>
           <w:numId w:val="5"/>
         </w:numPr>
-        <w:rPr>
-          <w:rFonts w:hint="eastAsia"/>
-        </w:rPr>
       </w:pPr>
       <w:r>
         <w:rPr>
@@ -1072,9 +1136,6 @@
           <w:ilvl w:val="0"/>
           <w:numId w:val="5"/>
         </w:numPr>
-        <w:rPr>
-          <w:rFonts w:hint="eastAsia"/>
-        </w:rPr>
       </w:pPr>
       <w:r>
         <w:rPr>
@@ -1169,17 +1230,100 @@
     </w:p>
     <w:p>
       <w:pPr>
-        <w:rPr>
-          <w:rFonts w:hint="eastAsia"/>
-        </w:rPr>
-      </w:pPr>
-    </w:p>
-    <w:p>
-      <w:pPr>
-        <w:rPr>
-          <w:rFonts w:hint="eastAsia"/>
-        </w:rPr>
-      </w:pPr>
+        <w:pStyle w:val="a3"/>
+        <w:numPr>
+          <w:ilvl w:val="0"/>
+          <w:numId w:val="5"/>
+        </w:numPr>
+      </w:pPr>
+      <w:r>
+        <w:rPr>
+          <w:rFonts w:hint="eastAsia"/>
+        </w:rPr>
+        <w:lastRenderedPageBreak/>
+        <w:t>GetShadow</w:t>
+      </w:r>
+      <w:r>
+        <w:rPr>
+          <w:rFonts w:hint="eastAsia"/>
+        </w:rPr>
+        <w:t>（</w:t>
+      </w:r>
+      <w:r>
+        <w:rPr>
+          <w:rFonts w:hint="eastAsia"/>
+        </w:rPr>
+        <w:t>Type 3</w:t>
+      </w:r>
+      <w:r>
+        <w:rPr>
+          <w:rFonts w:hint="eastAsia"/>
+        </w:rPr>
+        <w:t>）</w:t>
+      </w:r>
+      <w:r>
+        <w:rPr>
+          <w:rFonts w:hint="eastAsia"/>
+        </w:rPr>
+        <w:t>args</w:t>
+      </w:r>
+      <w:r>
+        <w:rPr>
+          <w:rFonts w:hint="eastAsia"/>
+        </w:rPr>
+        <w:t>中定义男朋友出现位置方向，为下</w:t>
+      </w:r>
+      <w:r>
+        <w:rPr>
+          <w:rFonts w:hint="eastAsia"/>
+        </w:rPr>
+        <w:t>0</w:t>
+      </w:r>
+      <w:r>
+        <w:rPr>
+          <w:rFonts w:hint="eastAsia"/>
+        </w:rPr>
+        <w:t>左</w:t>
+      </w:r>
+      <w:r>
+        <w:rPr>
+          <w:rFonts w:hint="eastAsia"/>
+        </w:rPr>
+        <w:t>1</w:t>
+      </w:r>
+      <w:r>
+        <w:rPr>
+          <w:rFonts w:hint="eastAsia"/>
+        </w:rPr>
+        <w:t>右</w:t>
+      </w:r>
+      <w:r>
+        <w:rPr>
+          <w:rFonts w:hint="eastAsia"/>
+        </w:rPr>
+        <w:t>2</w:t>
+      </w:r>
+      <w:r>
+        <w:rPr>
+          <w:rFonts w:hint="eastAsia"/>
+        </w:rPr>
+        <w:t>上</w:t>
+      </w:r>
+      <w:r>
+        <w:rPr>
+          <w:rFonts w:hint="eastAsia"/>
+        </w:rPr>
+        <w:t>3</w:t>
+      </w:r>
+      <w:r>
+        <w:rPr>
+          <w:rFonts w:hint="eastAsia"/>
+        </w:rPr>
+        <w:t>，默认为右</w:t>
+      </w:r>
+    </w:p>
+    <w:p/>
+    <w:p>
       <w:r>
         <w:t>D</w:t>
       </w:r>
@@ -1203,9 +1347,6 @@
           <w:ilvl w:val="0"/>
           <w:numId w:val="6"/>
         </w:numPr>
-        <w:rPr>
-          <w:rFonts w:hint="eastAsia"/>
-        </w:rPr>
       </w:pPr>
       <w:r>
         <w:t>TALKMAN_EVT</w:t>

</xml_diff>

<commit_message>
New features(tested): 1. Duel with boss event 2. Lake get Bloody event 3. Lake get Watery event Bug fix: * Event Sequence defined with Next can behave the way it's expected now
</commit_message>
<xml_diff>
--- a/doc/function/事件CSV定义.docx
+++ b/doc/function/事件CSV定义.docx
@@ -454,6 +454,95 @@
         </w:rPr>
         <w:t>）</w:t>
       </w:r>
+      <w:r>
+        <w:rPr>
+          <w:rFonts w:hint="eastAsia"/>
+        </w:rPr>
+        <w:t>，</w:t>
+      </w:r>
+      <w:r>
+        <w:t>BLOODY_EVT</w:t>
+      </w:r>
+      <w:r>
+        <w:rPr>
+          <w:rFonts w:hint="eastAsia"/>
+        </w:rPr>
+        <w:t>9</w:t>
+      </w:r>
+      <w:r>
+        <w:rPr>
+          <w:rFonts w:hint="eastAsia"/>
+        </w:rPr>
+        <w:t>（</w:t>
+      </w:r>
+      <w:r>
+        <w:rPr>
+          <w:rFonts w:hint="eastAsia"/>
+        </w:rPr>
+        <w:t>5</w:t>
+      </w:r>
+      <w:r>
+        <w:rPr>
+          <w:rFonts w:hint="eastAsia"/>
+        </w:rPr>
+        <w:t>），</w:t>
+      </w:r>
+      <w:r>
+        <w:rPr>
+          <w:rFonts w:hint="eastAsia"/>
+        </w:rPr>
+        <w:t>WATERY_EVT</w:t>
+      </w:r>
+      <w:r>
+        <w:rPr>
+          <w:rFonts w:hint="eastAsia"/>
+        </w:rPr>
+        <w:t>（</w:t>
+      </w:r>
+      <w:r>
+        <w:rPr>
+          <w:rFonts w:hint="eastAsia"/>
+        </w:rPr>
+        <w:t>6</w:t>
+      </w:r>
+      <w:r>
+        <w:rPr>
+          <w:rFonts w:hint="eastAsia"/>
+        </w:rPr>
+        <w:t>）</w:t>
+      </w:r>
+      <w:r>
+        <w:rPr>
+          <w:rFonts w:hint="eastAsia"/>
+        </w:rPr>
+        <w:t>，</w:t>
+      </w:r>
+      <w:r>
+        <w:rPr>
+          <w:rFonts w:hint="eastAsia"/>
+        </w:rPr>
+        <w:t>DUEL_EVT</w:t>
+      </w:r>
+      <w:r>
+        <w:rPr>
+          <w:rFonts w:hint="eastAsia"/>
+        </w:rPr>
+        <w:t>（</w:t>
+      </w:r>
+      <w:r>
+        <w:rPr>
+          <w:rFonts w:hint="eastAsia"/>
+        </w:rPr>
+        <w:t>7</w:t>
+      </w:r>
+      <w:r>
+        <w:rPr>
+          <w:rFonts w:hint="eastAsia"/>
+        </w:rPr>
+        <w:t>）</w:t>
+      </w:r>
+      <w:bookmarkStart w:id="0" w:name="_GoBack"/>
+      <w:bookmarkEnd w:id="0"/>
     </w:p>
     <w:p>
       <w:pPr>
@@ -1126,8 +1215,6 @@
         </w:rPr>
         <w:t>，应包括所有转折点，并构成回路</w:t>
       </w:r>
-      <w:bookmarkStart w:id="0" w:name="_GoBack"/>
-      <w:bookmarkEnd w:id="0"/>
     </w:p>
     <w:p>
       <w:pPr>
@@ -1235,6 +1322,9 @@
           <w:ilvl w:val="0"/>
           <w:numId w:val="5"/>
         </w:numPr>
+        <w:rPr>
+          <w:rFonts w:hint="eastAsia"/>
+        </w:rPr>
       </w:pPr>
       <w:r>
         <w:rPr>
@@ -1320,6 +1410,63 @@
           <w:rFonts w:hint="eastAsia"/>
         </w:rPr>
         <w:t>，默认为右</w:t>
+      </w:r>
+    </w:p>
+    <w:p>
+      <w:pPr>
+        <w:pStyle w:val="a3"/>
+        <w:numPr>
+          <w:ilvl w:val="0"/>
+          <w:numId w:val="5"/>
+        </w:numPr>
+      </w:pPr>
+      <w:r>
+        <w:rPr>
+          <w:rFonts w:hint="eastAsia"/>
+        </w:rPr>
+        <w:t>Duel</w:t>
+      </w:r>
+      <w:r>
+        <w:rPr>
+          <w:rFonts w:hint="eastAsia"/>
+        </w:rPr>
+        <w:t>（</w:t>
+      </w:r>
+      <w:r>
+        <w:rPr>
+          <w:rFonts w:hint="eastAsia"/>
+        </w:rPr>
+        <w:t>Type 7</w:t>
+      </w:r>
+      <w:r>
+        <w:rPr>
+          <w:rFonts w:hint="eastAsia"/>
+        </w:rPr>
+        <w:t>）</w:t>
+      </w:r>
+      <w:r>
+        <w:rPr>
+          <w:rFonts w:hint="eastAsia"/>
+        </w:rPr>
+        <w:t>args</w:t>
+      </w:r>
+      <w:r>
+        <w:rPr>
+          <w:rFonts w:hint="eastAsia"/>
+        </w:rPr>
+        <w:t>中定义</w:t>
+      </w:r>
+      <w:r>
+        <w:rPr>
+          <w:rFonts w:hint="eastAsia"/>
+        </w:rPr>
+        <w:t>boss</w:t>
+      </w:r>
+      <w:r>
+        <w:rPr>
+          <w:rFonts w:hint="eastAsia"/>
+        </w:rPr>
+        <w:t>的类型</w:t>
       </w:r>
     </w:p>
     <w:p/>

</xml_diff>

<commit_message>
New Features: 1. Seperate Day and Night event 2. LoadDayEvent and LoadNightEvent 3. event__0.csv as static map events 4. new IMG ourBloodRunsBlack.png for anim
</commit_message>
<xml_diff>
--- a/doc/function/事件CSV定义.docx
+++ b/doc/function/事件CSV定义.docx
@@ -543,6 +543,66 @@
       </w:r>
       <w:bookmarkStart w:id="0" w:name="_GoBack"/>
       <w:bookmarkEnd w:id="0"/>
+      <w:r>
+        <w:rPr>
+          <w:rFonts w:hint="eastAsia"/>
+        </w:rPr>
+        <w:t>，</w:t>
+      </w:r>
+      <w:r>
+        <w:rPr>
+          <w:rFonts w:hint="eastAsia"/>
+        </w:rPr>
+        <w:t>LNIGHT_EVT</w:t>
+      </w:r>
+      <w:r>
+        <w:rPr>
+          <w:rFonts w:hint="eastAsia"/>
+        </w:rPr>
+        <w:t>（</w:t>
+      </w:r>
+      <w:r>
+        <w:rPr>
+          <w:rFonts w:hint="eastAsia"/>
+        </w:rPr>
+        <w:t>8</w:t>
+      </w:r>
+      <w:r>
+        <w:rPr>
+          <w:rFonts w:hint="eastAsia"/>
+        </w:rPr>
+        <w:t>）</w:t>
+      </w:r>
+      <w:r>
+        <w:rPr>
+          <w:rFonts w:hint="eastAsia"/>
+        </w:rPr>
+        <w:t>，</w:t>
+      </w:r>
+      <w:r>
+        <w:rPr>
+          <w:rFonts w:hint="eastAsia"/>
+        </w:rPr>
+        <w:t>LDAY_EVT</w:t>
+      </w:r>
+      <w:r>
+        <w:rPr>
+          <w:rFonts w:hint="eastAsia"/>
+        </w:rPr>
+        <w:t>（</w:t>
+      </w:r>
+      <w:r>
+        <w:rPr>
+          <w:rFonts w:hint="eastAsia"/>
+        </w:rPr>
+        <w:t>9</w:t>
+      </w:r>
+      <w:r>
+        <w:rPr>
+          <w:rFonts w:hint="eastAsia"/>
+        </w:rPr>
+        <w:t>）</w:t>
+      </w:r>
     </w:p>
     <w:p>
       <w:pPr>
@@ -1322,9 +1382,6 @@
           <w:ilvl w:val="0"/>
           <w:numId w:val="5"/>
         </w:numPr>
-        <w:rPr>
-          <w:rFonts w:hint="eastAsia"/>
-        </w:rPr>
       </w:pPr>
       <w:r>
         <w:rPr>

</xml_diff>

<commit_message>
New Feature: * event related to Win or Lose of Duel * read doc to learn more
</commit_message>
<xml_diff>
--- a/doc/function/事件CSV定义.docx
+++ b/doc/function/事件CSV定义.docx
@@ -603,6 +603,36 @@
         </w:rPr>
         <w:t>）</w:t>
       </w:r>
+      <w:r>
+        <w:rPr>
+          <w:rFonts w:hint="eastAsia"/>
+        </w:rPr>
+        <w:t>，</w:t>
+      </w:r>
+      <w:r>
+        <w:rPr>
+          <w:rFonts w:hint="eastAsia"/>
+        </w:rPr>
+        <w:t>IS_WIN_EVT</w:t>
+      </w:r>
+      <w:r>
+        <w:rPr>
+          <w:rFonts w:hint="eastAsia"/>
+        </w:rPr>
+        <w:t>（</w:t>
+      </w:r>
+      <w:r>
+        <w:rPr>
+          <w:rFonts w:hint="eastAsia"/>
+        </w:rPr>
+        <w:t>10</w:t>
+      </w:r>
+      <w:r>
+        <w:rPr>
+          <w:rFonts w:hint="eastAsia"/>
+        </w:rPr>
+        <w:t>）</w:t>
+      </w:r>
     </w:p>
     <w:p>
       <w:pPr>
@@ -1136,6 +1166,9 @@
           <w:ilvl w:val="0"/>
           <w:numId w:val="3"/>
         </w:numPr>
+        <w:rPr>
+          <w:rFonts w:hint="eastAsia"/>
+        </w:rPr>
       </w:pPr>
       <w:r>
         <w:rPr>
@@ -1192,12 +1225,148 @@
         <w:t>不同而有所差异</w:t>
       </w:r>
     </w:p>
+    <w:p>
+      <w:pPr>
+        <w:pStyle w:val="a3"/>
+        <w:numPr>
+          <w:ilvl w:val="0"/>
+          <w:numId w:val="3"/>
+        </w:numPr>
+        <w:rPr>
+          <w:rFonts w:hint="eastAsia"/>
+        </w:rPr>
+      </w:pPr>
+      <w:r>
+        <w:rPr>
+          <w:rFonts w:hint="eastAsia"/>
+        </w:rPr>
+        <w:t>Boss NPC</w:t>
+      </w:r>
+      <w:r>
+        <w:rPr>
+          <w:rFonts w:hint="eastAsia"/>
+        </w:rPr>
+        <w:t>的</w:t>
+      </w:r>
+      <w:r>
+        <w:rPr>
+          <w:rFonts w:hint="eastAsia"/>
+        </w:rPr>
+        <w:t>repeat</w:t>
+      </w:r>
+      <w:r>
+        <w:rPr>
+          <w:rFonts w:hint="eastAsia"/>
+        </w:rPr>
+        <w:t>应为</w:t>
+      </w:r>
+      <w:r>
+        <w:rPr>
+          <w:rFonts w:hint="eastAsia"/>
+        </w:rPr>
+        <w:t>0</w:t>
+      </w:r>
+    </w:p>
+    <w:p>
+      <w:pPr>
+        <w:pStyle w:val="a3"/>
+        <w:numPr>
+          <w:ilvl w:val="0"/>
+          <w:numId w:val="3"/>
+        </w:numPr>
+        <w:rPr>
+          <w:rFonts w:hint="eastAsia"/>
+        </w:rPr>
+      </w:pPr>
+      <w:r>
+        <w:rPr>
+          <w:rFonts w:hint="eastAsia"/>
+        </w:rPr>
+        <w:t>赢了才能继续的事件的</w:t>
+      </w:r>
+      <w:r>
+        <w:rPr>
+          <w:rFonts w:hint="eastAsia"/>
+        </w:rPr>
+        <w:t>pre</w:t>
+      </w:r>
+      <w:r>
+        <w:rPr>
+          <w:rFonts w:hint="eastAsia"/>
+        </w:rPr>
+        <w:t>应该设为</w:t>
+      </w:r>
+      <w:r>
+        <w:rPr>
+          <w:rFonts w:hint="eastAsia"/>
+        </w:rPr>
+        <w:t>B</w:t>
+      </w:r>
+      <w:r>
+        <w:rPr>
+          <w:rFonts w:hint="eastAsia"/>
+        </w:rPr>
+        <w:t>oss NPC</w:t>
+      </w:r>
+      <w:r>
+        <w:rPr>
+          <w:rFonts w:hint="eastAsia"/>
+        </w:rPr>
+        <w:t>的</w:t>
+      </w:r>
+      <w:r>
+        <w:rPr>
+          <w:rFonts w:hint="eastAsia"/>
+        </w:rPr>
+        <w:t>Id</w:t>
+      </w:r>
+    </w:p>
+    <w:p>
+      <w:pPr>
+        <w:pStyle w:val="a3"/>
+        <w:numPr>
+          <w:ilvl w:val="0"/>
+          <w:numId w:val="3"/>
+        </w:numPr>
+      </w:pPr>
+      <w:r>
+        <w:rPr>
+          <w:rFonts w:hint="eastAsia"/>
+        </w:rPr>
+        <w:t>对于位置默认，靠</w:t>
+      </w:r>
+      <w:r>
+        <w:rPr>
+          <w:rFonts w:hint="eastAsia"/>
+        </w:rPr>
+        <w:t>next</w:t>
+      </w:r>
+      <w:r>
+        <w:rPr>
+          <w:rFonts w:hint="eastAsia"/>
+        </w:rPr>
+        <w:t>触发的事件来说，</w:t>
+      </w:r>
+      <w:r>
+        <w:rPr>
+          <w:rFonts w:hint="eastAsia"/>
+        </w:rPr>
+        <w:t>repeat</w:t>
+      </w:r>
+      <w:r>
+        <w:rPr>
+          <w:rFonts w:hint="eastAsia"/>
+        </w:rPr>
+        <w:t>是无所谓的</w:t>
+      </w:r>
+    </w:p>
     <w:p/>
     <w:p>
       <w:r>
         <w:rPr>
           <w:rFonts w:hint="eastAsia"/>
         </w:rPr>
+        <w:lastRenderedPageBreak/>
         <w:t>Args</w:t>
       </w:r>
       <w:r>
@@ -1387,7 +1556,6 @@
         <w:rPr>
           <w:rFonts w:hint="eastAsia"/>
         </w:rPr>
-        <w:lastRenderedPageBreak/>
         <w:t>GetShadow</w:t>
       </w:r>
       <w:r>
@@ -1476,6 +1644,9 @@
           <w:ilvl w:val="0"/>
           <w:numId w:val="5"/>
         </w:numPr>
+        <w:rPr>
+          <w:rFonts w:hint="eastAsia"/>
+        </w:rPr>
       </w:pPr>
       <w:r>
         <w:rPr>
@@ -1525,6 +1696,120 @@
         </w:rPr>
         <w:t>的类型</w:t>
       </w:r>
+    </w:p>
+    <w:p>
+      <w:pPr>
+        <w:pStyle w:val="a3"/>
+        <w:numPr>
+          <w:ilvl w:val="0"/>
+          <w:numId w:val="5"/>
+        </w:numPr>
+        <w:rPr>
+          <w:rFonts w:hint="eastAsia"/>
+        </w:rPr>
+      </w:pPr>
+      <w:r>
+        <w:rPr>
+          <w:rFonts w:hint="eastAsia"/>
+        </w:rPr>
+        <w:t>IsWin</w:t>
+      </w:r>
+      <w:r>
+        <w:rPr>
+          <w:rFonts w:hint="eastAsia"/>
+        </w:rPr>
+        <w:t>（</w:t>
+      </w:r>
+      <w:r>
+        <w:rPr>
+          <w:rFonts w:hint="eastAsia"/>
+        </w:rPr>
+        <w:t>Type 10</w:t>
+      </w:r>
+      <w:r>
+        <w:rPr>
+          <w:rFonts w:hint="eastAsia"/>
+        </w:rPr>
+        <w:t>）</w:t>
+      </w:r>
+      <w:r>
+        <w:rPr>
+          <w:rFonts w:hint="eastAsia"/>
+        </w:rPr>
+        <w:t>args</w:t>
+      </w:r>
+      <w:r>
+        <w:rPr>
+          <w:rFonts w:hint="eastAsia"/>
+        </w:rPr>
+        <w:t>中定义监视的</w:t>
+      </w:r>
+      <w:r>
+        <w:rPr>
+          <w:rFonts w:hint="eastAsia"/>
+        </w:rPr>
+        <w:t>duel</w:t>
+      </w:r>
+      <w:r>
+        <w:rPr>
+          <w:rFonts w:hint="eastAsia"/>
+        </w:rPr>
+        <w:t>事件之前的</w:t>
+      </w:r>
+      <w:r>
+        <w:rPr>
+          <w:rFonts w:hint="eastAsia"/>
+        </w:rPr>
+        <w:t>NPC</w:t>
+      </w:r>
+      <w:r>
+        <w:rPr>
+          <w:rFonts w:hint="eastAsia"/>
+        </w:rPr>
+        <w:t>的</w:t>
+      </w:r>
+      <w:r>
+        <w:rPr>
+          <w:rFonts w:hint="eastAsia"/>
+        </w:rPr>
+        <w:t>Id</w:t>
+      </w:r>
+      <w:r>
+        <w:rPr>
+          <w:rFonts w:hint="eastAsia"/>
+        </w:rPr>
+        <w:t>和（可选：</w:t>
+      </w:r>
+      <w:r>
+        <w:rPr>
+          <w:rFonts w:hint="eastAsia"/>
+        </w:rPr>
+        <w:t>胜利之后</w:t>
+      </w:r>
+      <w:r>
+        <w:rPr>
+          <w:rFonts w:hint="eastAsia"/>
+        </w:rPr>
+        <w:t>的对话的</w:t>
+      </w:r>
+      <w:r>
+        <w:rPr>
+          <w:rFonts w:hint="eastAsia"/>
+        </w:rPr>
+        <w:t>Id</w:t>
+      </w:r>
+      <w:r>
+        <w:rPr>
+          <w:rFonts w:hint="eastAsia"/>
+        </w:rPr>
+        <w:t>）</w:t>
+      </w:r>
+    </w:p>
+    <w:p>
+      <w:pPr>
+        <w:pStyle w:val="a3"/>
+        <w:ind w:left="1080"/>
+      </w:pPr>
     </w:p>
     <w:p/>
     <w:p>

</xml_diff>

<commit_message>
Crash fix: ! Change of protocol for Reload LDay LNight: Must have an arg pointing prev * according change to helper * these events temperarily sets the prev event to non repeat before the anim finish
</commit_message>
<xml_diff>
--- a/doc/function/事件CSV定义.docx
+++ b/doc/function/事件CSV定义.docx
@@ -718,12 +718,14 @@
           <w:numId w:val="1"/>
         </w:numPr>
       </w:pPr>
+      <w:proofErr w:type="spellStart"/>
       <w:r>
         <w:rPr>
           <w:rFonts w:hint="eastAsia"/>
         </w:rPr>
         <w:t>imgNo</w:t>
       </w:r>
+      <w:proofErr w:type="spellEnd"/>
       <w:r>
         <w:rPr>
           <w:rFonts w:hint="eastAsia"/>
@@ -856,12 +858,14 @@
           <w:numId w:val="1"/>
         </w:numPr>
       </w:pPr>
+      <w:proofErr w:type="spellStart"/>
       <w:r>
         <w:rPr>
           <w:rFonts w:hint="eastAsia"/>
         </w:rPr>
         <w:t>nPreCondition</w:t>
       </w:r>
+      <w:proofErr w:type="spellEnd"/>
       <w:r>
         <w:rPr>
           <w:rFonts w:hint="eastAsia"/>
@@ -877,12 +881,14 @@
           <w:numId w:val="1"/>
         </w:numPr>
       </w:pPr>
+      <w:proofErr w:type="spellStart"/>
       <w:r>
         <w:rPr>
           <w:rFonts w:hint="eastAsia"/>
         </w:rPr>
         <w:t>nDialog</w:t>
       </w:r>
+      <w:proofErr w:type="spellEnd"/>
       <w:r>
         <w:rPr>
           <w:rFonts w:hint="eastAsia"/>
@@ -898,12 +904,14 @@
           <w:numId w:val="1"/>
         </w:numPr>
       </w:pPr>
+      <w:proofErr w:type="spellStart"/>
       <w:r>
         <w:rPr>
           <w:rFonts w:hint="eastAsia"/>
         </w:rPr>
         <w:t>nArgument</w:t>
       </w:r>
+      <w:proofErr w:type="spellEnd"/>
       <w:r>
         <w:rPr>
           <w:rFonts w:hint="eastAsia"/>
@@ -940,6 +948,7 @@
           <w:numId w:val="1"/>
         </w:numPr>
       </w:pPr>
+      <w:proofErr w:type="spellStart"/>
       <w:r>
         <w:t>A</w:t>
       </w:r>
@@ -949,18 +958,21 @@
         </w:rPr>
         <w:t>rgs</w:t>
       </w:r>
+      <w:proofErr w:type="spellEnd"/>
       <w:r>
         <w:rPr>
           <w:rFonts w:hint="eastAsia"/>
         </w:rPr>
         <w:t>：</w:t>
       </w:r>
+      <w:proofErr w:type="spellStart"/>
       <w:r>
         <w:rPr>
           <w:rFonts w:hint="eastAsia"/>
         </w:rPr>
         <w:t>nArgument</w:t>
       </w:r>
+      <w:proofErr w:type="spellEnd"/>
       <w:r>
         <w:rPr>
           <w:rFonts w:hint="eastAsia"/>
@@ -991,12 +1003,14 @@
         </w:rPr>
         <w:t>：</w:t>
       </w:r>
+      <w:proofErr w:type="spellStart"/>
       <w:r>
         <w:rPr>
           <w:rFonts w:hint="eastAsia"/>
         </w:rPr>
         <w:t>nDialog</w:t>
       </w:r>
+      <w:proofErr w:type="spellEnd"/>
       <w:r>
         <w:rPr>
           <w:rFonts w:hint="eastAsia"/>
@@ -1012,6 +1026,7 @@
           <w:numId w:val="1"/>
         </w:numPr>
       </w:pPr>
+      <w:proofErr w:type="spellStart"/>
       <w:r>
         <w:t>P</w:t>
       </w:r>
@@ -1021,18 +1036,21 @@
         </w:rPr>
         <w:t>res</w:t>
       </w:r>
+      <w:proofErr w:type="spellEnd"/>
       <w:r>
         <w:rPr>
           <w:rFonts w:hint="eastAsia"/>
         </w:rPr>
         <w:t>：</w:t>
       </w:r>
+      <w:proofErr w:type="spellStart"/>
       <w:r>
         <w:rPr>
           <w:rFonts w:hint="eastAsia"/>
         </w:rPr>
         <w:t>nPreCondition</w:t>
       </w:r>
+      <w:proofErr w:type="spellEnd"/>
       <w:r>
         <w:rPr>
           <w:rFonts w:hint="eastAsia"/>
@@ -1099,12 +1117,14 @@
         </w:rPr>
         <w:t>坐标可以打开</w:t>
       </w:r>
+      <w:proofErr w:type="spellStart"/>
       <w:r>
         <w:rPr>
           <w:rFonts w:hint="eastAsia"/>
         </w:rPr>
         <w:t>TileMap</w:t>
       </w:r>
+      <w:proofErr w:type="spellEnd"/>
       <w:r>
         <w:rPr>
           <w:rFonts w:hint="eastAsia"/>
@@ -1210,12 +1230,14 @@
         </w:rPr>
         <w:t>对于</w:t>
       </w:r>
+      <w:proofErr w:type="spellStart"/>
       <w:r>
         <w:rPr>
           <w:rFonts w:hint="eastAsia"/>
         </w:rPr>
         <w:t>imgNo</w:t>
       </w:r>
+      <w:proofErr w:type="spellEnd"/>
       <w:r>
         <w:rPr>
           <w:rFonts w:hint="eastAsia"/>
@@ -1226,7 +1248,21 @@
         <w:rPr>
           <w:rFonts w:hint="eastAsia"/>
         </w:rPr>
-        <w:t>Resources/img/man/</w:t>
+        <w:t>Resources/</w:t>
+      </w:r>
+      <w:proofErr w:type="spellStart"/>
+      <w:r>
+        <w:rPr>
+          <w:rFonts w:hint="eastAsia"/>
+        </w:rPr>
+        <w:t>img</w:t>
+      </w:r>
+      <w:proofErr w:type="spellEnd"/>
+      <w:r>
+        <w:rPr>
+          <w:rFonts w:hint="eastAsia"/>
+        </w:rPr>
+        <w:t>/man/</w:t>
       </w:r>
       <w:r>
         <w:rPr>
@@ -1255,11 +1291,19 @@
         </w:rPr>
         <w:t>（</w:t>
       </w:r>
-      <w:r>
-        <w:rPr>
-          <w:rFonts w:hint="eastAsia"/>
-        </w:rPr>
-        <w:t>nPreCondition+</w:t>
+      <w:proofErr w:type="spellStart"/>
+      <w:r>
+        <w:rPr>
+          <w:rFonts w:hint="eastAsia"/>
+        </w:rPr>
+        <w:t>nPreCondition</w:t>
+      </w:r>
+      <w:proofErr w:type="spellEnd"/>
+      <w:r>
+        <w:rPr>
+          <w:rFonts w:hint="eastAsia"/>
+        </w:rPr>
+        <w:t>+</w:t>
       </w:r>
       <w:r>
         <w:rPr>
@@ -1267,11 +1311,19 @@
         </w:rPr>
         <w:t xml:space="preserve"> </w:t>
       </w:r>
-      <w:r>
-        <w:rPr>
-          <w:rFonts w:hint="eastAsia"/>
-        </w:rPr>
-        <w:t>nDialog+</w:t>
+      <w:proofErr w:type="spellStart"/>
+      <w:r>
+        <w:rPr>
+          <w:rFonts w:hint="eastAsia"/>
+        </w:rPr>
+        <w:t>nDialog</w:t>
+      </w:r>
+      <w:proofErr w:type="spellEnd"/>
+      <w:r>
+        <w:rPr>
+          <w:rFonts w:hint="eastAsia"/>
+        </w:rPr>
+        <w:t>+</w:t>
       </w:r>
       <w:r>
         <w:rPr>
@@ -1279,12 +1331,14 @@
         </w:rPr>
         <w:t xml:space="preserve"> </w:t>
       </w:r>
+      <w:proofErr w:type="spellStart"/>
       <w:r>
         <w:rPr>
           <w:rFonts w:hint="eastAsia"/>
         </w:rPr>
         <w:t>nArgument</w:t>
       </w:r>
+      <w:proofErr w:type="spellEnd"/>
       <w:r>
         <w:rPr>
           <w:rFonts w:hint="eastAsia"/>
@@ -1429,6 +1483,7 @@
     </w:p>
     <w:p/>
     <w:p>
+      <w:proofErr w:type="spellStart"/>
       <w:r>
         <w:rPr>
           <w:rFonts w:hint="eastAsia"/>
@@ -1436,6 +1491,7 @@
         <w:lastRenderedPageBreak/>
         <w:t>Args</w:t>
       </w:r>
+      <w:proofErr w:type="spellEnd"/>
       <w:r>
         <w:rPr>
           <w:rFonts w:hint="eastAsia"/>
@@ -1451,12 +1507,14 @@
           <w:numId w:val="5"/>
         </w:numPr>
       </w:pPr>
+      <w:proofErr w:type="spellStart"/>
       <w:r>
         <w:rPr>
           <w:rFonts w:hint="eastAsia"/>
         </w:rPr>
         <w:t>WalkingMan</w:t>
       </w:r>
+      <w:proofErr w:type="spellEnd"/>
       <w:r>
         <w:rPr>
           <w:rFonts w:hint="eastAsia"/>
@@ -1487,12 +1545,14 @@
         </w:rPr>
         <w:t>）</w:t>
       </w:r>
+      <w:proofErr w:type="spellStart"/>
       <w:r>
         <w:rPr>
           <w:rFonts w:hint="eastAsia"/>
         </w:rPr>
         <w:t>args</w:t>
       </w:r>
+      <w:proofErr w:type="spellEnd"/>
       <w:r>
         <w:rPr>
           <w:rFonts w:hint="eastAsia"/>
@@ -1520,12 +1580,14 @@
           <w:numId w:val="5"/>
         </w:numPr>
       </w:pPr>
+      <w:proofErr w:type="spellStart"/>
       <w:r>
         <w:rPr>
           <w:rFonts w:hint="eastAsia"/>
         </w:rPr>
         <w:t>StandingMan</w:t>
       </w:r>
+      <w:proofErr w:type="spellEnd"/>
       <w:r>
         <w:rPr>
           <w:rFonts w:hint="eastAsia"/>
@@ -1556,12 +1618,14 @@
         </w:rPr>
         <w:t>）</w:t>
       </w:r>
+      <w:proofErr w:type="spellStart"/>
       <w:r>
         <w:rPr>
           <w:rFonts w:hint="eastAsia"/>
         </w:rPr>
         <w:t>args</w:t>
       </w:r>
+      <w:proofErr w:type="spellEnd"/>
       <w:r>
         <w:rPr>
           <w:rFonts w:hint="eastAsia"/>
@@ -1619,12 +1683,14 @@
           <w:numId w:val="5"/>
         </w:numPr>
       </w:pPr>
+      <w:proofErr w:type="spellStart"/>
       <w:r>
         <w:rPr>
           <w:rFonts w:hint="eastAsia"/>
         </w:rPr>
         <w:t>GetShadow</w:t>
       </w:r>
+      <w:proofErr w:type="spellEnd"/>
       <w:r>
         <w:rPr>
           <w:rFonts w:hint="eastAsia"/>
@@ -1643,12 +1709,14 @@
         </w:rPr>
         <w:t>）</w:t>
       </w:r>
+      <w:proofErr w:type="spellStart"/>
       <w:r>
         <w:rPr>
           <w:rFonts w:hint="eastAsia"/>
         </w:rPr>
         <w:t>args</w:t>
       </w:r>
+      <w:proofErr w:type="spellEnd"/>
       <w:r>
         <w:rPr>
           <w:rFonts w:hint="eastAsia"/>
@@ -1736,12 +1804,14 @@
         </w:rPr>
         <w:t>）</w:t>
       </w:r>
+      <w:proofErr w:type="spellStart"/>
       <w:r>
         <w:rPr>
           <w:rFonts w:hint="eastAsia"/>
         </w:rPr>
         <w:t>args</w:t>
       </w:r>
+      <w:proofErr w:type="spellEnd"/>
       <w:r>
         <w:rPr>
           <w:rFonts w:hint="eastAsia"/>
@@ -1768,16 +1838,15 @@
           <w:ilvl w:val="0"/>
           <w:numId w:val="5"/>
         </w:numPr>
-        <w:rPr>
-          <w:rFonts w:hint="eastAsia"/>
-        </w:rPr>
-      </w:pPr>
+      </w:pPr>
+      <w:proofErr w:type="spellStart"/>
       <w:r>
         <w:rPr>
           <w:rFonts w:hint="eastAsia"/>
         </w:rPr>
         <w:t>IsWin</w:t>
       </w:r>
+      <w:proofErr w:type="spellEnd"/>
       <w:r>
         <w:rPr>
           <w:rFonts w:hint="eastAsia"/>
@@ -1796,12 +1865,14 @@
         </w:rPr>
         <w:t>）</w:t>
       </w:r>
+      <w:proofErr w:type="spellStart"/>
       <w:r>
         <w:rPr>
           <w:rFonts w:hint="eastAsia"/>
         </w:rPr>
         <w:t>args</w:t>
       </w:r>
+      <w:proofErr w:type="spellEnd"/>
       <w:r>
         <w:rPr>
           <w:rFonts w:hint="eastAsia"/>
@@ -1877,12 +1948,14 @@
           <w:numId w:val="5"/>
         </w:numPr>
       </w:pPr>
+      <w:proofErr w:type="spellStart"/>
       <w:r>
         <w:rPr>
           <w:rFonts w:hint="eastAsia"/>
         </w:rPr>
         <w:t>NPCMove</w:t>
       </w:r>
+      <w:proofErr w:type="spellEnd"/>
       <w:r>
         <w:rPr>
           <w:rFonts w:hint="eastAsia"/>
@@ -1901,12 +1974,14 @@
         </w:rPr>
         <w:t>）</w:t>
       </w:r>
+      <w:proofErr w:type="spellStart"/>
       <w:r>
         <w:rPr>
           <w:rFonts w:hint="eastAsia"/>
         </w:rPr>
         <w:t>args</w:t>
       </w:r>
+      <w:proofErr w:type="spellEnd"/>
       <w:r>
         <w:rPr>
           <w:rFonts w:hint="eastAsia"/>
@@ -1937,20 +2012,136 @@
         </w:rPr>
         <w:t>和移动到的位置</w:t>
       </w:r>
+      <w:proofErr w:type="spellStart"/>
       <w:r>
         <w:rPr>
           <w:rFonts w:hint="eastAsia"/>
         </w:rPr>
         <w:t>xy</w:t>
       </w:r>
+      <w:proofErr w:type="spellEnd"/>
+    </w:p>
+    <w:p>
+      <w:pPr>
+        <w:pStyle w:val="ListParagraph"/>
+        <w:numPr>
+          <w:ilvl w:val="0"/>
+          <w:numId w:val="5"/>
+        </w:numPr>
+      </w:pPr>
+      <w:r>
+        <w:t>Reload</w:t>
+      </w:r>
+      <w:r>
+        <w:rPr>
+          <w:rFonts w:hint="eastAsia"/>
+        </w:rPr>
+        <w:t>（</w:t>
+      </w:r>
+      <w:r>
+        <w:rPr>
+          <w:rFonts w:hint="eastAsia"/>
+        </w:rPr>
+        <w:t>Type 4</w:t>
+      </w:r>
+      <w:r>
+        <w:rPr>
+          <w:rFonts w:hint="eastAsia"/>
+        </w:rPr>
+        <w:t>）</w:t>
+      </w:r>
+      <w:proofErr w:type="spellStart"/>
+      <w:r>
+        <w:rPr>
+          <w:rFonts w:hint="eastAsia"/>
+        </w:rPr>
+        <w:t>LDay</w:t>
+      </w:r>
+      <w:proofErr w:type="spellEnd"/>
+      <w:r>
+        <w:rPr>
+          <w:rFonts w:hint="eastAsia"/>
+        </w:rPr>
+        <w:t>（</w:t>
+      </w:r>
+      <w:r>
+        <w:rPr>
+          <w:rFonts w:hint="eastAsia"/>
+        </w:rPr>
+        <w:t>Type 8</w:t>
+      </w:r>
+      <w:r>
+        <w:rPr>
+          <w:rFonts w:hint="eastAsia"/>
+        </w:rPr>
+        <w:t>）</w:t>
+      </w:r>
+      <w:proofErr w:type="spellStart"/>
+      <w:r>
+        <w:rPr>
+          <w:rFonts w:hint="eastAsia"/>
+        </w:rPr>
+        <w:t>LNight</w:t>
+      </w:r>
+      <w:proofErr w:type="spellEnd"/>
+      <w:r>
+        <w:rPr>
+          <w:rFonts w:hint="eastAsia"/>
+        </w:rPr>
+        <w:t>（</w:t>
+      </w:r>
+      <w:r>
+        <w:rPr>
+          <w:rFonts w:hint="eastAsia"/>
+        </w:rPr>
+        <w:t>Type 9</w:t>
+      </w:r>
+      <w:r>
+        <w:rPr>
+          <w:rFonts w:hint="eastAsia"/>
+        </w:rPr>
+        <w:t>）</w:t>
+      </w:r>
+      <w:proofErr w:type="spellStart"/>
+      <w:r>
+        <w:rPr>
+          <w:rFonts w:hint="eastAsia"/>
+        </w:rPr>
+        <w:t>args</w:t>
+      </w:r>
+      <w:proofErr w:type="spellEnd"/>
+      <w:r>
+        <w:rPr>
+          <w:rFonts w:hint="eastAsia"/>
+        </w:rPr>
+        <w:t>中定义</w:t>
+      </w:r>
+      <w:r>
+        <w:rPr>
+          <w:rFonts w:hint="eastAsia"/>
+        </w:rPr>
+        <w:t>next</w:t>
+      </w:r>
+      <w:r>
+        <w:rPr>
+          <w:rFonts w:hint="eastAsia"/>
+        </w:rPr>
+        <w:t>它的事件的</w:t>
+      </w:r>
+      <w:r>
+        <w:rPr>
+          <w:rFonts w:hint="eastAsia"/>
+        </w:rPr>
+        <w:t>id</w:t>
+      </w:r>
+    </w:p>
+    <w:p>
+      <w:pPr>
+        <w:pStyle w:val="ListParagraph"/>
+        <w:ind w:left="1080"/>
+      </w:pPr>
       <w:bookmarkStart w:id="0" w:name="_GoBack"/>
       <w:bookmarkEnd w:id="0"/>
-    </w:p>
-    <w:p>
-      <w:pPr>
-        <w:pStyle w:val="ListParagraph"/>
-        <w:ind w:left="1080"/>
-      </w:pPr>
     </w:p>
     <w:p/>
     <w:p>

</xml_diff>